<commit_message>
fixed date in CFP
</commit_message>
<xml_diff>
--- a/dysdoc3/files/DysDoc3 CFP2.docx
+++ b/dysdoc3/files/DysDoc3 CFP2.docx
@@ -74,7 +74,16 @@
                                 <w:color w:val="0E1555"/>
                                 <w:sz w:val="24"/>
                               </w:rPr>
-                              <w:t>September 30, 2018, Madrid, Spain</w:t>
+                              <w:t>September 25</w:t>
+                            </w:r>
+                            <w:r>
+                              <w:rPr>
+                                <w:rFonts w:ascii="Microsoft New Tai Lue" w:hAnsi="Microsoft New Tai Lue" w:cs="Microsoft New Tai Lue"/>
+                                <w:b/>
+                                <w:color w:val="0E1555"/>
+                                <w:sz w:val="24"/>
+                              </w:rPr>
+                              <w:t>, 2018, Madrid, Spain</w:t>
                             </w:r>
                           </w:p>
                         </w:txbxContent>
@@ -121,7 +130,16 @@
                           <w:color w:val="0E1555"/>
                           <w:sz w:val="24"/>
                         </w:rPr>
-                        <w:t>September 30, 2018, Madrid, Spain</w:t>
+                        <w:t>September 25</w:t>
+                      </w:r>
+                      <w:r>
+                        <w:rPr>
+                          <w:rFonts w:ascii="Microsoft New Tai Lue" w:hAnsi="Microsoft New Tai Lue" w:cs="Microsoft New Tai Lue"/>
+                          <w:b/>
+                          <w:color w:val="0E1555"/>
+                          <w:sz w:val="24"/>
+                        </w:rPr>
+                        <w:t>, 2018, Madrid, Spain</w:t>
                       </w:r>
                     </w:p>
                   </w:txbxContent>
@@ -970,7 +988,14 @@
         <w:rPr>
           <w:rFonts w:ascii="Microsoft New Tai Lue" w:hAnsi="Microsoft New Tai Lue" w:cs="Microsoft New Tai Lue"/>
         </w:rPr>
-        <w:t>The documentation should address the information needs of an experienced programmer</w:t>
+        <w:t xml:space="preserve">The documentation should address the information needs of an experienced </w:t>
+      </w:r>
+      <w:bookmarkStart w:id="0" w:name="_GoBack"/>
+      <w:r>
+        <w:rPr>
+          <w:rFonts w:ascii="Microsoft New Tai Lue" w:hAnsi="Microsoft New Tai Lue" w:cs="Microsoft New Tai Lue"/>
+        </w:rPr>
+        <w:t>programmer</w:t>
       </w:r>
       <w:r>
         <w:rPr>
@@ -990,6 +1015,7 @@
         </w:rPr>
         <w:br/>
       </w:r>
+      <w:bookmarkEnd w:id="0"/>
       <w:r>
         <w:rPr>
           <w:rFonts w:ascii="Microsoft New Tai Lue" w:hAnsi="Microsoft New Tai Lue" w:cs="Microsoft New Tai Lue"/>
@@ -1227,15 +1253,7 @@
         <w:rPr>
           <w:rFonts w:ascii="Microsoft New Tai Lue" w:hAnsi="Microsoft New Tai Lue" w:cs="Microsoft New Tai Lue"/>
         </w:rPr>
-        <w:t xml:space="preserve">The summaries of the competition entries will be </w:t>
-      </w:r>
-      <w:bookmarkStart w:id="0" w:name="_GoBack"/>
-      <w:bookmarkEnd w:id="0"/>
-      <w:r>
-        <w:rPr>
-          <w:rFonts w:ascii="Microsoft New Tai Lue" w:hAnsi="Microsoft New Tai Lue" w:cs="Microsoft New Tai Lue"/>
-        </w:rPr>
-        <w:t xml:space="preserve">published in the ICSME proceedings. </w:t>
+        <w:t xml:space="preserve">The summaries of the competition entries will be published in the ICSME proceedings. </w:t>
       </w:r>
     </w:p>
     <w:p>

</xml_diff>